<commit_message>
Adding Maps to Issuance
</commit_message>
<xml_diff>
--- a/artifacts/token-templates/specifications/Issuance/latest/Issuance-spec.docx
+++ b/artifacts/token-templates/specifications/Issuance/latest/Issuance-spec.docx
@@ -2,8 +2,8 @@
 <file path=word/document.xml><?xml version="1.0" encoding="utf-8"?>
 <w:document xmlns:w="http://schemas.openxmlformats.org/wordprocessingml/2006/main">
   <w:body>
-    <w:footerReference xmlns:r="http://schemas.openxmlformats.org/officeDocument/2006/relationships" r:id="R916071cac1c34fbc"/>
-    <w:headerReference xmlns:r="http://schemas.openxmlformats.org/officeDocument/2006/relationships" r:id="R207e5707f8f94281"/>
+    <w:footerReference xmlns:r="http://schemas.openxmlformats.org/officeDocument/2006/relationships" r:id="Rab22402693c8414f"/>
+    <w:headerReference xmlns:r="http://schemas.openxmlformats.org/officeDocument/2006/relationships" r:id="Rd81f084bad2f40bb"/>
     <w:p>
       <w:pPr>
         <w:pStyle w:val="Title"/>
@@ -1000,6 +1000,36 @@
               </w:tcPr>
             </w:tc>
           </w:tr>
+          <w:tr>
+            <w:tc>
+              <w:p>
+                <w:r>
+                  <w:t>SourceCode</w:t>
+                </w:r>
+              </w:p>
+            </w:tc>
+            <w:tc>
+              <w:p>
+                <w:r>
+                  <w:t>Digital Asset Token Issuance</w:t>
+                </w:r>
+              </w:p>
+            </w:tc>
+            <w:tc>
+              <w:p>
+                <w:r>
+                  <w:t>Daml</w:t>
+                </w:r>
+              </w:p>
+            </w:tc>
+            <w:tc>
+              <w:p>
+                <w:r>
+                  <w:t>https://github.com/digital-asset/ex-models/blob/master/issuertoken/daml/Main.daml</w:t>
+                </w:r>
+              </w:p>
+            </w:tc>
+          </w:tr>
         </w:tbl>
       </w:r>
     </w:p>
@@ -1062,6 +1092,36 @@
               <w:tcPr>
                 <w:tcW w:w="55" w:type="pct"/>
               </w:tcPr>
+            </w:tc>
+          </w:tr>
+          <w:tr>
+            <w:tc>
+              <w:p>
+                <w:r>
+                  <w:t>Implementation</w:t>
+                </w:r>
+              </w:p>
+            </w:tc>
+            <w:tc>
+              <w:p>
+                <w:r>
+                  <w:t>Digital Asset Token Issuance</w:t>
+                </w:r>
+              </w:p>
+            </w:tc>
+            <w:tc>
+              <w:p>
+                <w:r>
+                  <w:t>Daml</w:t>
+                </w:r>
+              </w:p>
+            </w:tc>
+            <w:tc>
+              <w:p>
+                <w:r>
+                  <w:t>https://github.com/digital-asset/ex-models/tree/master/issuertoken</w:t>
+                </w:r>
+              </w:p>
             </w:tc>
           </w:tr>
         </w:tbl>
@@ -6063,7 +6123,7 @@
       <w:pStyle w:val="Footer"/>
     </w:pPr>
     <w:r>
-      <w:t>Issuance - 65c772188d69345607750ba11bf03915ab0eb6cbfdc64ce015aa8b7f0bb73474</w:t>
+      <w:t>Issuance - b0f01cc62bc81854c6910427d8ae7647bf38f77e747a7b9ab6ccc8414c81793e</w:t>
       <w:fldSimple w:instr="PAGE"/>
     </w:r>
   </w:p>

</xml_diff>

<commit_message>
Client Updated for testing TTF-Printer service.
Docker-compose updated for TTF-Printer
</commit_message>
<xml_diff>
--- a/artifacts/token-templates/specifications/Issuance/latest/Issuance-spec.docx
+++ b/artifacts/token-templates/specifications/Issuance/latest/Issuance-spec.docx
@@ -2,8 +2,8 @@
 <file path=word/document.xml><?xml version="1.0" encoding="utf-8"?>
 <w:document xmlns:w="http://schemas.openxmlformats.org/wordprocessingml/2006/main">
   <w:body>
-    <w:footerReference xmlns:r="http://schemas.openxmlformats.org/officeDocument/2006/relationships" r:id="Rab22402693c8414f"/>
-    <w:headerReference xmlns:r="http://schemas.openxmlformats.org/officeDocument/2006/relationships" r:id="Rd81f084bad2f40bb"/>
+    <w:footerReference xmlns:r="http://schemas.openxmlformats.org/officeDocument/2006/relationships" r:id="R6ccc533f519f4093"/>
+    <w:headerReference xmlns:r="http://schemas.openxmlformats.org/officeDocument/2006/relationships" r:id="R60b9748b74ee4820"/>
     <w:p>
       <w:pPr>
         <w:pStyle w:val="Title"/>
@@ -3919,7 +3919,7 @@
         <w:tc>
           <w:p>
             <w:r>
-              <w:t>True</w:t>
+              <w:t>False</w:t>
             </w:r>
           </w:p>
           <w:tcPr>
@@ -3983,7 +3983,7 @@
         <w:jc w:val="left"/>
       </w:pPr>
       <w:r>
-        <w:t>Description: &gt;A transfer request will invoke a transfer from the owner of the token to the party or account provided in the To field of the request. For fungible or subdividable non-fungible tokens, this request may also include value in the Amount field of the request to transfer more than one token of the class in a single request.</w:t>
+        <w:t>Description: Transfer is invoked by AcceptTokenRequest and is hidden from external. A transfer request will invoke a transfer from the owner of the token to the party or account provided in the To field of the request. For fungible or subdividable non-fungible tokens, this request may also include value in the Amount field of the request to transfer more than one token of the class in a single request.</w:t>
       </w:r>
     </w:p>
     <w:p>
@@ -6123,7 +6123,7 @@
       <w:pStyle w:val="Footer"/>
     </w:pPr>
     <w:r>
-      <w:t>Issuance - b0f01cc62bc81854c6910427d8ae7647bf38f77e747a7b9ab6ccc8414c81793e</w:t>
+      <w:t>Issuance - 82ce6e8e6209da5a0ce22d9b94435b9cc63074e4386cbd2bd7a079dd53719c89</w:t>
       <w:fldSimple w:instr="PAGE"/>
     </w:r>
   </w:p>

</xml_diff>